<commit_message>
subindo o yml para a pasta certa
</commit_message>
<xml_diff>
--- a/Documentação e Relatório Desafio Final.docx
+++ b/Documentação e Relatório Desafio Final.docx
@@ -25,8 +25,16 @@
         <w:rPr>
           <w:rFonts w:ascii="Arial Black" w:hAnsi="Arial Black"/>
         </w:rPr>
-        <w:t xml:space="preserve"> DevOps</w:t>
-      </w:r>
+        <w:t xml:space="preserve"> </w:t>
+      </w:r>
+      <w:proofErr w:type="spellStart"/>
+      <w:r>
+        <w:rPr>
+          <w:rFonts w:ascii="Arial Black" w:hAnsi="Arial Black"/>
+        </w:rPr>
+        <w:t>DevOps</w:t>
+      </w:r>
+      <w:proofErr w:type="spellEnd"/>
     </w:p>
     <w:p>
       <w:pPr>
@@ -181,7 +189,35 @@
           <w:rFonts w:ascii="Arial" w:hAnsi="Arial" w:cs="Arial"/>
         </w:rPr>
         <w:lastRenderedPageBreak/>
-        <w:t>Criando Dockerfiles, Lab API e Testes.</w:t>
+        <w:t xml:space="preserve">Criando </w:t>
+      </w:r>
+      <w:proofErr w:type="spellStart"/>
+      <w:r>
+        <w:rPr>
+          <w:rFonts w:ascii="Arial" w:hAnsi="Arial" w:cs="Arial"/>
+        </w:rPr>
+        <w:t>Dockerfiles</w:t>
+      </w:r>
+      <w:proofErr w:type="spellEnd"/>
+      <w:r>
+        <w:rPr>
+          <w:rFonts w:ascii="Arial" w:hAnsi="Arial" w:cs="Arial"/>
+        </w:rPr>
+        <w:t xml:space="preserve">, </w:t>
+      </w:r>
+      <w:proofErr w:type="spellStart"/>
+      <w:r>
+        <w:rPr>
+          <w:rFonts w:ascii="Arial" w:hAnsi="Arial" w:cs="Arial"/>
+        </w:rPr>
+        <w:t>Lab</w:t>
+      </w:r>
+      <w:proofErr w:type="spellEnd"/>
+      <w:r>
+        <w:rPr>
+          <w:rFonts w:ascii="Arial" w:hAnsi="Arial" w:cs="Arial"/>
+        </w:rPr>
+        <w:t xml:space="preserve"> API e Testes.</w:t>
       </w:r>
       <w:r>
         <w:rPr>
@@ -644,19 +680,10 @@
         </w:rPr>
         <w:br/>
       </w:r>
-    </w:p>
-    <w:p>
-      <w:pPr>
-        <w:pStyle w:val="PargrafodaLista"/>
-        <w:rPr>
-          <w:rFonts w:ascii="Arial" w:hAnsi="Arial" w:cs="Arial"/>
-        </w:rPr>
-      </w:pPr>
       <w:r>
         <w:rPr>
           <w:noProof/>
         </w:rPr>
-        <w:lastRenderedPageBreak/>
         <w:drawing>
           <wp:inline distT="0" distB="0" distL="0" distR="0" wp14:anchorId="3ABF70F6" wp14:editId="670232FD">
             <wp:extent cx="6134100" cy="3833666"/>
@@ -709,6 +736,7 @@
         <w:rPr>
           <w:noProof/>
         </w:rPr>
+        <w:lastRenderedPageBreak/>
         <w:drawing>
           <wp:inline distT="0" distB="0" distL="0" distR="0" wp14:anchorId="16FAE915" wp14:editId="326FF061">
             <wp:extent cx="6143625" cy="3839619"/>
@@ -744,6 +772,149 @@
             </a:graphic>
           </wp:inline>
         </w:drawing>
+      </w:r>
+      <w:r>
+        <w:rPr>
+          <w:rFonts w:ascii="Arial" w:hAnsi="Arial" w:cs="Arial"/>
+        </w:rPr>
+        <w:br/>
+      </w:r>
+    </w:p>
+    <w:p>
+      <w:pPr>
+        <w:pStyle w:val="PargrafodaLista"/>
+        <w:numPr>
+          <w:ilvl w:val="0"/>
+          <w:numId w:val="4"/>
+        </w:numPr>
+        <w:rPr>
+          <w:rFonts w:ascii="Arial" w:hAnsi="Arial" w:cs="Arial"/>
+        </w:rPr>
+      </w:pPr>
+      <w:proofErr w:type="spellStart"/>
+      <w:r>
+        <w:rPr>
+          <w:rFonts w:ascii="Arial" w:hAnsi="Arial" w:cs="Arial"/>
+        </w:rPr>
+        <w:t>GitActions</w:t>
+      </w:r>
+      <w:proofErr w:type="spellEnd"/>
+      <w:r>
+        <w:rPr>
+          <w:rFonts w:ascii="Arial" w:hAnsi="Arial" w:cs="Arial"/>
+        </w:rPr>
+        <w:br/>
+      </w:r>
+      <w:r>
+        <w:rPr>
+          <w:rFonts w:ascii="Arial" w:hAnsi="Arial" w:cs="Arial"/>
+        </w:rPr>
+        <w:br/>
+      </w:r>
+      <w:r>
+        <w:rPr>
+          <w:noProof/>
+        </w:rPr>
+        <w:drawing>
+          <wp:inline distT="0" distB="0" distL="0" distR="0" wp14:anchorId="172A884A" wp14:editId="59B8AAE6">
+            <wp:extent cx="6118860" cy="3441786"/>
+            <wp:effectExtent l="0" t="0" r="0" b="6350"/>
+            <wp:docPr id="1724186208" name="Imagem 1"/>
+            <wp:cNvGraphicFramePr>
+              <a:graphicFrameLocks xmlns:a="http://schemas.openxmlformats.org/drawingml/2006/main" noChangeAspect="1"/>
+            </wp:cNvGraphicFramePr>
+            <a:graphic xmlns:a="http://schemas.openxmlformats.org/drawingml/2006/main">
+              <a:graphicData uri="http://schemas.openxmlformats.org/drawingml/2006/picture">
+                <pic:pic xmlns:pic="http://schemas.openxmlformats.org/drawingml/2006/picture">
+                  <pic:nvPicPr>
+                    <pic:cNvPr id="1724186208" name=""/>
+                    <pic:cNvPicPr/>
+                  </pic:nvPicPr>
+                  <pic:blipFill>
+                    <a:blip r:embed="rId17"/>
+                    <a:stretch>
+                      <a:fillRect/>
+                    </a:stretch>
+                  </pic:blipFill>
+                  <pic:spPr>
+                    <a:xfrm>
+                      <a:off x="0" y="0"/>
+                      <a:ext cx="6127829" cy="3446831"/>
+                    </a:xfrm>
+                    <a:prstGeom prst="rect">
+                      <a:avLst/>
+                    </a:prstGeom>
+                  </pic:spPr>
+                </pic:pic>
+              </a:graphicData>
+            </a:graphic>
+          </wp:inline>
+        </w:drawing>
+      </w:r>
+      <w:r>
+        <w:rPr>
+          <w:rFonts w:ascii="Arial" w:hAnsi="Arial" w:cs="Arial"/>
+        </w:rPr>
+        <w:br/>
+      </w:r>
+      <w:r>
+        <w:rPr>
+          <w:rFonts w:ascii="Arial" w:hAnsi="Arial" w:cs="Arial"/>
+        </w:rPr>
+        <w:br/>
+      </w:r>
+      <w:r>
+        <w:rPr>
+          <w:noProof/>
+        </w:rPr>
+        <w:lastRenderedPageBreak/>
+        <w:drawing>
+          <wp:inline distT="0" distB="0" distL="0" distR="0" wp14:anchorId="500A7125" wp14:editId="0775DAB2">
+            <wp:extent cx="6179820" cy="3476074"/>
+            <wp:effectExtent l="0" t="0" r="0" b="0"/>
+            <wp:docPr id="492708513" name="Imagem 1"/>
+            <wp:cNvGraphicFramePr>
+              <a:graphicFrameLocks xmlns:a="http://schemas.openxmlformats.org/drawingml/2006/main" noChangeAspect="1"/>
+            </wp:cNvGraphicFramePr>
+            <a:graphic xmlns:a="http://schemas.openxmlformats.org/drawingml/2006/main">
+              <a:graphicData uri="http://schemas.openxmlformats.org/drawingml/2006/picture">
+                <pic:pic xmlns:pic="http://schemas.openxmlformats.org/drawingml/2006/picture">
+                  <pic:nvPicPr>
+                    <pic:cNvPr id="492708513" name=""/>
+                    <pic:cNvPicPr/>
+                  </pic:nvPicPr>
+                  <pic:blipFill>
+                    <a:blip r:embed="rId18"/>
+                    <a:stretch>
+                      <a:fillRect/>
+                    </a:stretch>
+                  </pic:blipFill>
+                  <pic:spPr>
+                    <a:xfrm>
+                      <a:off x="0" y="0"/>
+                      <a:ext cx="6193286" cy="3483648"/>
+                    </a:xfrm>
+                    <a:prstGeom prst="rect">
+                      <a:avLst/>
+                    </a:prstGeom>
+                  </pic:spPr>
+                </pic:pic>
+              </a:graphicData>
+            </a:graphic>
+          </wp:inline>
+        </w:drawing>
+      </w:r>
+      <w:r>
+        <w:rPr>
+          <w:rFonts w:ascii="Arial" w:hAnsi="Arial" w:cs="Arial"/>
+        </w:rPr>
+        <w:br/>
+      </w:r>
+      <w:r>
+        <w:rPr>
+          <w:rFonts w:ascii="Arial" w:hAnsi="Arial" w:cs="Arial"/>
+        </w:rPr>
+        <w:br/>
       </w:r>
     </w:p>
     <w:sectPr>
@@ -1521,6 +1692,7 @@
   <w:style w:type="character" w:default="1" w:styleId="Fontepargpadro">
     <w:name w:val="Default Paragraph Font"/>
     <w:uiPriority w:val="1"/>
+    <w:semiHidden/>
     <w:unhideWhenUsed/>
   </w:style>
   <w:style w:type="table" w:default="1" w:styleId="Tabelanormal">

</xml_diff>